<commit_message>
andere ook zelfde layout
</commit_message>
<xml_diff>
--- a/public/images/Basisteksten website CEDIMED Brussels EN.docx
+++ b/public/images/Basisteksten website CEDIMED Brussels EN.docx
@@ -1206,27 +1206,25 @@
                 <w:noProof/>
                 <w:webHidden/>
               </w:rPr>
-              <w:fldChar w:fldCharType="begin"/>
-            </w:r>
-            <w:r>
-              <w:rPr>
-                <w:noProof/>
-                <w:webHidden/>
-              </w:rPr>
-              <w:instrText xml:space="preserve"> PAGEREF _Toc178170853 \h </w:instrText>
-            </w:r>
-            <w:r>
-              <w:rPr>
-                <w:noProof/>
-                <w:webHidden/>
-              </w:rPr>
-            </w:r>
-            <w:r>
-              <w:rPr>
-                <w:noProof/>
-                <w:webHidden/>
-              </w:rPr>
-              <w:fldChar w:fldCharType="separate"/>
+            </w:r>
+            <w:r>
+              <w:rPr>
+                <w:noProof/>
+                <w:webHidden/>
+              </w:rPr>
+              <w:instrText xml:space="preserve"/>
+            </w:r>
+            <w:r>
+              <w:rPr>
+                <w:noProof/>
+                <w:webHidden/>
+              </w:rPr>
+            </w:r>
+            <w:r>
+              <w:rPr>
+                <w:noProof/>
+                <w:webHidden/>
+              </w:rPr>
             </w:r>
             <w:r>
               <w:rPr>
@@ -1240,7 +1238,6 @@
                 <w:noProof/>
                 <w:webHidden/>
               </w:rPr>
-              <w:fldChar w:fldCharType="end"/>
             </w:r>
           </w:hyperlink>
         </w:p>

</xml_diff>